<commit_message>
C# Documentation has been updated
</commit_message>
<xml_diff>
--- a/C#Documentation.docx
+++ b/C#Documentation.docx
@@ -4319,17 +4319,7 @@
         <w:rPr>
           <w:rtl w:val="0"/>
         </w:rPr>
-        <w:t xml:space="preserve">Foreach loop’u vasitəsilə biz hər hansısa array’in, collection’un bir sözlə desək iterasiya oluna bilən hər bir object’ə tətbiq edilə bilər. Foreach vasitəsi ilə object’in hər bir elementinə 1-1 müraciət edəbilərik. Bir sıra situasiyalarda foreach bizim köməyimizə çatır və for loop’undan daha sürətlidir.C# 8’dən sonra gəlib.</w:t>
-      </w:r>
-    </w:p>
-    <w:p>
-      <w:pPr>
-        <w:rPr/>
-      </w:pPr>
-      <w:r>
-        <w:rPr>
-          <w:rtl w:val="0"/>
-        </w:rPr>
+        <w:t xml:space="preserve">Foreach loop’u hər hansısa array, collection bir sözlə desək iterasiya oluna bilən hər bir object’ə tətbiq edilə bilər. Foreach vasitəsi ilə object’in hər bir elementinə 1-1 müraciət edəbilərik. Bir sıra situasiyalarda foreach bizim köməyimizə çatır. Nəzər yetirmək lazımdır ki for loop’undan daha sürətlidir. C# 8’dən sonra gəlib.</w:t>
       </w:r>
     </w:p>
     <w:p>
@@ -4692,7 +4682,7 @@
         <w:rPr>
           <w:rtl w:val="0"/>
         </w:rPr>
-        <w:t xml:space="preserve">Həmçinin method’lar müəyyən bir imzaya sahib olurlar, bu da Method signature adlanır. Method signature’də 3 əsas məqama diqqət edilir. Method name,qəbul etdiyi parametrlərin sayı, parametrlərin type’ı. Yadda saxlamaq lazımdır ki,method’un return type’ı method signature’ə aid deyil.</w:t>
+        <w:t xml:space="preserve">Həmçinin method’lar müəyyən bir imzaya sahib olurlar, bu da Method signature adlanır. Method signature’də 3 əsas məqama diqqət edilir. Method’un adı, qəbul etdiyi parametrlərin sayı, parametrlərin type’ı. Yadda saxlamaq lazımdır ki,method’un return type’ı method signature’ə aid deyil.</w:t>
       </w:r>
     </w:p>
     <w:p>
@@ -4727,7 +4717,7 @@
         <w:rPr>
           <w:rtl w:val="0"/>
         </w:rPr>
-        <w:t xml:space="preserve">Method təyin edilən zaman onun qəbul etdiyi hər hansısa variable parametr adlanır.Method çağırılan zaman method daxilində göndərilən variable isə arqument adlanır.</w:t>
+        <w:t xml:space="preserve">Method təyin edilən zaman onun qəbul etdiyi hər hansısa variable parametr adlanır. Method çağırılan zaman method daxilində göndərilən variable isə arqument adlanır.</w:t>
       </w:r>
     </w:p>
     <w:p>
@@ -5134,6 +5124,141 @@
         <w:rPr>
           <w:rtl w:val="0"/>
         </w:rPr>
+      </w:r>
+    </w:p>
+    <w:p>
+      <w:pPr>
+        <w:rPr/>
+      </w:pPr>
+      <w:r>
+        <w:rPr>
+          <w:rtl w:val="0"/>
+        </w:rPr>
+      </w:r>
+    </w:p>
+    <w:p>
+      <w:pPr>
+        <w:rPr/>
+      </w:pPr>
+      <w:r>
+        <w:rPr>
+          <w:rtl w:val="0"/>
+        </w:rPr>
+      </w:r>
+    </w:p>
+    <w:p>
+      <w:pPr>
+        <w:rPr>
+          <w:b w:val="1"/>
+        </w:rPr>
+      </w:pPr>
+      <w:r>
+        <w:rPr>
+          <w:b w:val="1"/>
+          <w:rtl w:val="0"/>
+        </w:rPr>
+        <w:t xml:space="preserve">Extension method</w:t>
+      </w:r>
+    </w:p>
+    <w:p>
+      <w:pPr>
+        <w:rPr/>
+      </w:pPr>
+      <w:r>
+        <w:rPr>
+          <w:rtl w:val="0"/>
+        </w:rPr>
+        <w:t xml:space="preserve">C#’da hal-hazırda var olan hər hansısa class və ya interface’in orjinal mənbə kodlarını dəyişmədən mövcud class və ya interface’ə yeni method’lar əlavə etmək üçün Extension method’lardan istifadə edilir. Extension method’lar vasitəsi ilə biz, tərəfimizdən əlçatan olmayan, müdaxilə edilə bilməyən class və ya interface’lərə də yeni funksionallıqlar əlavə etməyimiz üçün imkan verir. Extension method’lar static method şəklində, static class’lar daxilində təyin olunurlar. Method’un ilk parametri extension method’u tətbiq edəcəyimiz type olmalı və qarşısında this keyword’ü ilə yazılmalıdır. Extension method’lar göstərilən type’ın reference’na tətbiq edilir. MyType myType = new(); myType.MyExtensionMethod(); yazaraq biz MyType tipindən olan object ilə custom olaraq yaratdığımız Extension method’u call edirik. Dediyimiz kimi həmçinin interface’lər üçün də Extension method yazmaq olur. Bu zaman dəyişən tək şey extension method’u call edən zaman, extension method tətbiq olunan interface’dən miras alan hər hansısa class’ın reference’ı istifadə edilir.</w:t>
+      </w:r>
+    </w:p>
+    <w:p>
+      <w:pPr>
+        <w:rPr/>
+      </w:pPr>
+      <w:r>
+        <w:rPr>
+          <w:rtl w:val="0"/>
+        </w:rPr>
+      </w:r>
+    </w:p>
+    <w:p>
+      <w:pPr>
+        <w:rPr>
+          <w:b w:val="1"/>
+        </w:rPr>
+      </w:pPr>
+      <w:r>
+        <w:rPr>
+          <w:b w:val="1"/>
+          <w:rtl w:val="0"/>
+        </w:rPr>
+        <w:t xml:space="preserve">Indexer</w:t>
+      </w:r>
+    </w:p>
+    <w:p>
+      <w:pPr>
+        <w:rPr/>
+      </w:pPr>
+      <w:r>
+        <w:rPr>
+          <w:rtl w:val="0"/>
+        </w:rPr>
+        <w:t xml:space="preserve">Array’lərdə və s qarşılaşdığımız index(yəni arr[i]) məntiqini biz custom olaraq özümüz də lazım olarsa yarada bilərik. Bunun üçün bizim class daxilində property məntiqində return type’ı R olan</w:t>
+      </w:r>
+    </w:p>
+    <w:p>
+      <w:pPr>
+        <w:rPr/>
+      </w:pPr>
+      <w:r>
+        <w:rPr>
+          <w:rtl w:val="0"/>
+        </w:rPr>
+        <w:t xml:space="preserve">public R this[int index]{ </w:t>
+      </w:r>
+    </w:p>
+    <w:p>
+      <w:pPr>
+        <w:rPr/>
+      </w:pPr>
+      <w:r>
+        <w:rPr>
+          <w:rtl w:val="0"/>
+        </w:rPr>
+        <w:t xml:space="preserve">get{return collectionObj[index];} </w:t>
+      </w:r>
+    </w:p>
+    <w:p>
+      <w:pPr>
+        <w:rPr/>
+      </w:pPr>
+      <w:r>
+        <w:rPr>
+          <w:rtl w:val="0"/>
+        </w:rPr>
+        <w:t xml:space="preserve">set{collectionObj[index] = value; } </w:t>
+      </w:r>
+    </w:p>
+    <w:p>
+      <w:pPr>
+        <w:rPr/>
+      </w:pPr>
+      <w:r>
+        <w:rPr>
+          <w:rtl w:val="0"/>
+        </w:rPr>
+        <w:t xml:space="preserve">} </w:t>
+      </w:r>
+    </w:p>
+    <w:p>
+      <w:pPr>
+        <w:rPr/>
+      </w:pPr>
+      <w:r>
+        <w:rPr>
+          <w:rtl w:val="0"/>
+        </w:rPr>
+        <w:t xml:space="preserve">indexer’i yazmağımız kifayət edir. Bununla biz bildirmiş oluruq ki həmin class’ın referece’ı qarşısında [index] yazsaq, uyğun olaraq class daxilindəki collection’ın əgər varsa həmin indexdəki dəyərini almış olarıq.</w:t>
       </w:r>
     </w:p>
     <w:p>

</xml_diff>

<commit_message>
has been updated C# Documentation
</commit_message>
<xml_diff>
--- a/C#Documentation.docx
+++ b/C#Documentation.docx
@@ -27,7 +27,7 @@
         <w:rPr>
           <w:rtl w:val="0"/>
         </w:rPr>
-        <w:t xml:space="preserve">C#(C Sharp) Microsoft tərəfindən .Net texnologiyası üçün inkşaf etdirilən modern, tam obyekt yönümlü(OOP) və type safety bir proqramlaşdırma dilidir. C#, C ailəsinə daxildir və Java kimi məşhur dillərə yaxındır. Ilk dəfə 2000-ci ildə .Net framework’ün bir parçası olaraq çıxarılmışdır. Bu dilin C# adlandırılmasının səbəbi c++’ın bir üst versiyası olmasıdır. ++ operatorunu istifadə etdikləri üçün C++++ əvəzinə C# olaraq adlandırılmışdır.</w:t>
+        <w:t xml:space="preserve">C#(C Sharp) Microsoft tərəfindən .Net texnologiyası üçün inkşaf etdirilən modern, tam obyekt yönümlü(OOP) və type safety bir proqramlaşdırma dilidir. C#, C ailəsinə daxildir və Java kimi məşhur dillərə yaxındır. Ilk dəfə yanvar 2000-ci ildə elan edilmiю C#, aprel 2001-dэ .Net framework’ün bir parçası olaraq çıxarılmışdır. Bu dilin C# adlandırılmasının səbəbi c++’ın bir üst versiyası olmasıdır. ++ operatorunu istifadə etdikləri üçün C++++ əvəzinə C# olaraq adlandırılmışdır.</w:t>
       </w:r>
     </w:p>
     <w:p>
@@ -97,7 +97,73 @@
         <w:rPr>
           <w:rtl w:val="0"/>
         </w:rPr>
-        <w:t xml:space="preserve">Compiler biz yazdığımız .cs uzantılı C# kodlarını lower-level dilə (Assembly) compile edir. Bu da komputerin bizim yazdığımız insan dilinə daha yaxın olan kodları anlaya bilməsi üçün baş verən prosesdir.</w:t>
+        <w:t xml:space="preserve">C# compile olunmuş dildir, yəni compiler insan dilinə yaxın olan C# kodlarını maşın tərəfindən icra oluna bilən kodlara(machine-executable code) çevrilməlidir.</w:t>
+      </w:r>
+    </w:p>
+    <w:p>
+      <w:pPr>
+        <w:rPr/>
+      </w:pPr>
+      <w:r>
+        <w:rPr>
+          <w:rtl w:val="0"/>
+        </w:rPr>
+        <w:t xml:space="preserve">C# üçün əsas compiler C# Compiler (csc.exe) olaraq adlandırılır. Bu kompilyator .Net Framework və .Net Core(və onun varisi .Net 5 və daha sonraki versiyaları) bir parçasıdır. C# source kodlarını(.cs file daxilində) MSIL(Microsoft Intermediate Language) kimi bilinən Intermediete Language(IL) code’a çevrilməsindən məsuldur. Kompilyasiya prosesinin qısa icmalına baxsaq,</w:t>
+      </w:r>
+    </w:p>
+    <w:p>
+      <w:pPr>
+        <w:rPr/>
+      </w:pPr>
+      <w:r>
+        <w:rPr>
+          <w:rtl w:val="0"/>
+        </w:rPr>
+        <w:t xml:space="preserve">Biz text editor və ya IDE(Integrated Development Environment) istifadə edərək C# ilə program tərtib edirik. Bu program C# source code adlanır.</w:t>
+      </w:r>
+    </w:p>
+    <w:p>
+      <w:pPr>
+        <w:rPr/>
+      </w:pPr>
+      <w:r>
+        <w:rPr>
+          <w:rtl w:val="0"/>
+        </w:rPr>
+        <w:t xml:space="preserve">C# Compiler’ı(csc.exe) bizim C# mənbə kodlarımızı emal edir, syntax təhlilini həyata keçirir və müfaviq olaraq Intermediate Language(IL) kodunu generate edir. Bu kompilyasiya prosesi adlanır.</w:t>
+      </w:r>
+    </w:p>
+    <w:p>
+      <w:pPr>
+        <w:rPr/>
+      </w:pPr>
+      <w:r>
+        <w:rPr>
+          <w:rtl w:val="0"/>
+        </w:rPr>
+        <w:t xml:space="preserve">Intermediate Language(IL) code hər hansı xüsusi aparat və ya əməliyyat sisteminə xas deyil, ara təmsilidir.</w:t>
+      </w:r>
+    </w:p>
+    <w:p>
+      <w:pPr>
+        <w:rPr/>
+      </w:pPr>
+      <w:r>
+        <w:rPr>
+          <w:rtl w:val="0"/>
+        </w:rPr>
+        <w:t xml:space="preserve">Program run olunan zaman .Net mühitində Common Language Runtime(CLR), IL code’nu  icraçı avadanlıqa xas maşın dilinə çevirir və gələcəkdə istifadə üçün cach saxlayır. Bu Just-In-Time(JIT) kompilyasiya adlanır.</w:t>
+      </w:r>
+    </w:p>
+    <w:p>
+      <w:pPr>
+        <w:rPr/>
+      </w:pPr>
+      <w:r>
+        <w:rPr>
+          <w:rtl w:val="0"/>
+        </w:rPr>
+        <w:t xml:space="preserve">Bu icmal nətisəcində C#’ın həm Compile olunan həm də run olan zaman JIT kompilyasiya olunan bir dil olmağını təmin edir.</w:t>
       </w:r>
     </w:p>
     <w:p>
@@ -147,6 +213,26 @@
     </w:p>
     <w:p>
       <w:pPr>
+        <w:rPr/>
+      </w:pPr>
+      <w:r>
+        <w:rPr>
+          <w:rtl w:val="0"/>
+        </w:rPr>
+      </w:r>
+    </w:p>
+    <w:p>
+      <w:pPr>
+        <w:rPr/>
+      </w:pPr>
+      <w:r>
+        <w:rPr>
+          <w:rtl w:val="0"/>
+        </w:rPr>
+      </w:r>
+    </w:p>
+    <w:p>
+      <w:pPr>
         <w:rPr>
           <w:b w:val="1"/>
         </w:rPr>
@@ -167,87 +253,7 @@
         <w:rPr>
           <w:rtl w:val="0"/>
         </w:rPr>
-        <w:t xml:space="preserve">C# 9.0 ilə gəlmiş Top-Level Statements anlayışı bizə əvvəllər Program.cs daxilində yazdığımız main method’u yazmadan kodlarımızı yazıb compile edilə bilməsi üçün şərait yaradır.Yalnız Program.cs daxilində Top-Level Statements’dən istifadə edilə bilər. Compile olduqdan sonra özü Assembly daxilində main method yaradıb, bizim yazdığımız kodları işlədir.Compile zamanı class adından Program.cs olduğu başa düşüləcək və main method arxa tərəfdə yaranacaq. Top-Level Statements microservices arxitekturasında kodun inkşaf etdirilməsində sürət qazanmaq üçün istifadə edilir.</w:t>
-      </w:r>
-    </w:p>
-    <w:p>
-      <w:pPr>
-        <w:rPr/>
-      </w:pPr>
-      <w:r>
-        <w:rPr>
-          <w:rtl w:val="0"/>
-        </w:rPr>
-      </w:r>
-    </w:p>
-    <w:p>
-      <w:pPr>
-        <w:rPr/>
-      </w:pPr>
-      <w:r>
-        <w:rPr>
-          <w:rtl w:val="0"/>
-        </w:rPr>
-      </w:r>
-    </w:p>
-    <w:p>
-      <w:pPr>
-        <w:rPr/>
-      </w:pPr>
-      <w:r>
-        <w:rPr>
-          <w:rtl w:val="0"/>
-        </w:rPr>
-      </w:r>
-    </w:p>
-    <w:p>
-      <w:pPr>
-        <w:rPr/>
-      </w:pPr>
-      <w:r>
-        <w:rPr>
-          <w:rtl w:val="0"/>
-        </w:rPr>
-      </w:r>
-    </w:p>
-    <w:p>
-      <w:pPr>
-        <w:rPr/>
-      </w:pPr>
-      <w:r>
-        <w:rPr>
-          <w:rtl w:val="0"/>
-        </w:rPr>
-      </w:r>
-    </w:p>
-    <w:p>
-      <w:pPr>
-        <w:rPr/>
-      </w:pPr>
-      <w:r>
-        <w:rPr>
-          <w:rtl w:val="0"/>
-        </w:rPr>
-      </w:r>
-    </w:p>
-    <w:p>
-      <w:pPr>
-        <w:rPr/>
-      </w:pPr>
-      <w:r>
-        <w:rPr>
-          <w:rtl w:val="0"/>
-        </w:rPr>
-      </w:r>
-    </w:p>
-    <w:p>
-      <w:pPr>
-        <w:rPr/>
-      </w:pPr>
-      <w:r>
-        <w:rPr>
-          <w:rtl w:val="0"/>
-        </w:rPr>
+        <w:t xml:space="preserve">C# 9.0 ilə gəlmiş Top-Level Statements anlayışı bizə əvvəllər Program.cs daxilində yazdığımız main method’u yazmadan kodlarımızı yazıb compile edilə bilməsi üçün şərait yaradır. Yalnız Program.cs daxilində Top-Level Statements’dən istifadə edilə bilər. Compile olduqdan sonra özü Assembly daxilində main method yaradıb, bizim yazdığımız kodları onun daxilinə əlavə edərək işlədir. Compile zamanı class adından Program.cs olduğu başa düşüləcək və main method arxa tərəfdə yaranacaq. Top-Level Statements microservices arxitekturasında kodun inkşaf etdirilməsində sürət qazanmaq üçün istifadə edilir.</w:t>
       </w:r>
     </w:p>
     <w:p>
@@ -480,6 +486,66 @@
     </w:p>
     <w:p>
       <w:pPr>
+        <w:rPr/>
+      </w:pPr>
+      <w:r>
+        <w:rPr>
+          <w:rtl w:val="0"/>
+        </w:rPr>
+      </w:r>
+    </w:p>
+    <w:p>
+      <w:pPr>
+        <w:rPr/>
+      </w:pPr>
+      <w:r>
+        <w:rPr>
+          <w:rtl w:val="0"/>
+        </w:rPr>
+      </w:r>
+    </w:p>
+    <w:p>
+      <w:pPr>
+        <w:rPr/>
+      </w:pPr>
+      <w:r>
+        <w:rPr>
+          <w:rtl w:val="0"/>
+        </w:rPr>
+      </w:r>
+    </w:p>
+    <w:p>
+      <w:pPr>
+        <w:rPr/>
+      </w:pPr>
+      <w:r>
+        <w:rPr>
+          <w:rtl w:val="0"/>
+        </w:rPr>
+      </w:r>
+    </w:p>
+    <w:p>
+      <w:pPr>
+        <w:rPr/>
+      </w:pPr>
+      <w:r>
+        <w:rPr>
+          <w:rtl w:val="0"/>
+        </w:rPr>
+      </w:r>
+    </w:p>
+    <w:p>
+      <w:pPr>
+        <w:rPr/>
+      </w:pPr>
+      <w:r>
+        <w:rPr>
+          <w:rtl w:val="0"/>
+        </w:rPr>
+      </w:r>
+    </w:p>
+    <w:p>
+      <w:pPr>
         <w:rPr>
           <w:b w:val="1"/>
         </w:rPr>
@@ -536,66 +602,6 @@
           <w:rtl w:val="0"/>
         </w:rPr>
         <w:t xml:space="preserve">C#’da dataları ramda saxlaya bilmək üçün bu datalara müəyyən type’lar verilməlidir.</w:t>
-      </w:r>
-    </w:p>
-    <w:p>
-      <w:pPr>
-        <w:rPr/>
-      </w:pPr>
-      <w:r>
-        <w:rPr>
-          <w:rtl w:val="0"/>
-        </w:rPr>
-      </w:r>
-    </w:p>
-    <w:p>
-      <w:pPr>
-        <w:rPr/>
-      </w:pPr>
-      <w:r>
-        <w:rPr>
-          <w:rtl w:val="0"/>
-        </w:rPr>
-      </w:r>
-    </w:p>
-    <w:p>
-      <w:pPr>
-        <w:rPr/>
-      </w:pPr>
-      <w:r>
-        <w:rPr>
-          <w:rtl w:val="0"/>
-        </w:rPr>
-      </w:r>
-    </w:p>
-    <w:p>
-      <w:pPr>
-        <w:rPr/>
-      </w:pPr>
-      <w:r>
-        <w:rPr>
-          <w:rtl w:val="0"/>
-        </w:rPr>
-      </w:r>
-    </w:p>
-    <w:p>
-      <w:pPr>
-        <w:rPr/>
-      </w:pPr>
-      <w:r>
-        <w:rPr>
-          <w:rtl w:val="0"/>
-        </w:rPr>
-      </w:r>
-    </w:p>
-    <w:p>
-      <w:pPr>
-        <w:rPr/>
-      </w:pPr>
-      <w:r>
-        <w:rPr>
-          <w:rtl w:val="0"/>
-        </w:rPr>
       </w:r>
     </w:p>
     <w:p>
@@ -810,7 +816,7 @@
         </w:rPr>
         <w:t xml:space="preserve">int (Yaddaşda tutduğu yer 4 bytes)   </w:t>
         <w:tab/>
-        <w:t xml:space="preserve"> -2,147,483,648  to  2,147,483,647z</w:t>
+        <w:t xml:space="preserve"> -2,147,483,648  to  2,147,483,647</w:t>
       </w:r>
     </w:p>
     <w:p>
@@ -1195,86 +1201,6 @@
     </w:p>
     <w:p>
       <w:pPr>
-        <w:rPr/>
-      </w:pPr>
-      <w:r>
-        <w:rPr>
-          <w:rtl w:val="0"/>
-        </w:rPr>
-      </w:r>
-    </w:p>
-    <w:p>
-      <w:pPr>
-        <w:rPr/>
-      </w:pPr>
-      <w:r>
-        <w:rPr>
-          <w:rtl w:val="0"/>
-        </w:rPr>
-      </w:r>
-    </w:p>
-    <w:p>
-      <w:pPr>
-        <w:rPr/>
-      </w:pPr>
-      <w:r>
-        <w:rPr>
-          <w:rtl w:val="0"/>
-        </w:rPr>
-      </w:r>
-    </w:p>
-    <w:p>
-      <w:pPr>
-        <w:rPr/>
-      </w:pPr>
-      <w:r>
-        <w:rPr>
-          <w:rtl w:val="0"/>
-        </w:rPr>
-      </w:r>
-    </w:p>
-    <w:p>
-      <w:pPr>
-        <w:rPr/>
-      </w:pPr>
-      <w:r>
-        <w:rPr>
-          <w:rtl w:val="0"/>
-        </w:rPr>
-      </w:r>
-    </w:p>
-    <w:p>
-      <w:pPr>
-        <w:rPr/>
-      </w:pPr>
-      <w:r>
-        <w:rPr>
-          <w:rtl w:val="0"/>
-        </w:rPr>
-      </w:r>
-    </w:p>
-    <w:p>
-      <w:pPr>
-        <w:rPr/>
-      </w:pPr>
-      <w:r>
-        <w:rPr>
-          <w:rtl w:val="0"/>
-        </w:rPr>
-      </w:r>
-    </w:p>
-    <w:p>
-      <w:pPr>
-        <w:rPr/>
-      </w:pPr>
-      <w:r>
-        <w:rPr>
-          <w:rtl w:val="0"/>
-        </w:rPr>
-      </w:r>
-    </w:p>
-    <w:p>
-      <w:pPr>
         <w:rPr>
           <w:b w:val="1"/>
         </w:rPr>
@@ -4614,7 +4540,7 @@
         <w:rPr>
           <w:rtl w:val="0"/>
         </w:rPr>
-        <w:t xml:space="preserve">Function bir sıra ifadələri daxilində saxlayan,müəyyən bir tapşırığı yerinə yetirən kod blokudur. Function’lar geriyə hər hansısa type dəyər qaytara bilər(return edə bilər) və ya void(heç bir dəyər qaytarmayan) ola bilər. 2’dən artıq yerdə təkrarlayacağımız kod sətrlərini DRY(Don’t Repeat Yourself) prinsipini qorumaq üçün function halına çıxarmaq lazımdır. Function’ların istifadə məqsədi budur, təkrarçılığın qarşısını almaq və kodu optimallaşdırmaq.</w:t>
+        <w:t xml:space="preserve">Function bir sıra ifadələri daxilində saxlayan,müəyyən bir tapşırığı yerinə yetirən kod blokudur. Function’lar geriyə hər hansısa type dəyər qaytara bilər(return edə bilər) və ya void(heç bir dəyər qaytarmayan) ola bilər. 2’dən artıq yerdə təkrarlayacağımız kod sətrlərini DRY(Don’t Repeat Yourself) prinsipini qorumaq üçün function halına çıxarmaq lazımdır. Function’ların istifadə məqsədi isə, təkrarçılığın qarşısını almaq və kodu optimallaşdırmaqdır.</w:t>
       </w:r>
     </w:p>
     <w:p>
@@ -4647,7 +4573,7 @@
         <w:rPr>
           <w:rtl w:val="0"/>
         </w:rPr>
-        <w:t xml:space="preserve">Method təyin olunan zaman hər hansısa access modifier yazılmazsa class daxilində digər bütün class member’lər kimi(constructor xaric) private,struct daxilində isə internal olur.</w:t>
+        <w:t xml:space="preserve">Method təyin olunan zaman hər hansısa access modifier yazılmazsa class daxilində digər bütün class member’lər kimi(constructor xaric) private, struct daxilində isə internal olur.</w:t>
       </w:r>
     </w:p>
     <w:p>
@@ -4741,7 +4667,7 @@
           <w:b w:val="1"/>
           <w:rtl w:val="0"/>
         </w:rPr>
-        <w:t xml:space="preserve">Optional Parameters</w:t>
+        <w:t xml:space="preserve">Optional Parameters </w:t>
       </w:r>
     </w:p>
     <w:p>
@@ -5183,6 +5109,1066 @@
     </w:p>
     <w:p>
       <w:pPr>
+        <w:rPr/>
+      </w:pPr>
+      <w:r>
+        <w:rPr>
+          <w:rtl w:val="0"/>
+        </w:rPr>
+      </w:r>
+    </w:p>
+    <w:p>
+      <w:pPr>
+        <w:rPr/>
+      </w:pPr>
+      <w:r>
+        <w:rPr>
+          <w:rtl w:val="0"/>
+        </w:rPr>
+      </w:r>
+    </w:p>
+    <w:p>
+      <w:pPr>
+        <w:rPr/>
+      </w:pPr>
+      <w:r>
+        <w:rPr>
+          <w:rtl w:val="0"/>
+        </w:rPr>
+      </w:r>
+    </w:p>
+    <w:p>
+      <w:pPr>
+        <w:rPr/>
+      </w:pPr>
+      <w:r>
+        <w:rPr>
+          <w:rtl w:val="0"/>
+        </w:rPr>
+      </w:r>
+    </w:p>
+    <w:p>
+      <w:pPr>
+        <w:rPr/>
+      </w:pPr>
+      <w:r>
+        <w:rPr>
+          <w:rtl w:val="0"/>
+        </w:rPr>
+      </w:r>
+    </w:p>
+    <w:p>
+      <w:pPr>
+        <w:rPr/>
+      </w:pPr>
+      <w:r>
+        <w:rPr>
+          <w:rtl w:val="0"/>
+        </w:rPr>
+      </w:r>
+    </w:p>
+    <w:p>
+      <w:pPr>
+        <w:rPr/>
+      </w:pPr>
+      <w:r>
+        <w:rPr>
+          <w:rtl w:val="0"/>
+        </w:rPr>
+      </w:r>
+    </w:p>
+    <w:p>
+      <w:pPr>
+        <w:rPr/>
+      </w:pPr>
+      <w:r>
+        <w:rPr>
+          <w:rtl w:val="0"/>
+        </w:rPr>
+      </w:r>
+    </w:p>
+    <w:p>
+      <w:pPr>
+        <w:rPr/>
+      </w:pPr>
+      <w:r>
+        <w:rPr>
+          <w:rtl w:val="0"/>
+        </w:rPr>
+      </w:r>
+    </w:p>
+    <w:p>
+      <w:pPr>
+        <w:rPr/>
+      </w:pPr>
+      <w:r>
+        <w:rPr>
+          <w:rtl w:val="0"/>
+        </w:rPr>
+      </w:r>
+    </w:p>
+    <w:p>
+      <w:pPr>
+        <w:rPr/>
+      </w:pPr>
+      <w:r>
+        <w:rPr>
+          <w:rtl w:val="0"/>
+        </w:rPr>
+      </w:r>
+    </w:p>
+    <w:p>
+      <w:pPr>
+        <w:rPr/>
+      </w:pPr>
+      <w:r>
+        <w:rPr>
+          <w:rtl w:val="0"/>
+        </w:rPr>
+      </w:r>
+    </w:p>
+    <w:p>
+      <w:pPr>
+        <w:rPr/>
+      </w:pPr>
+      <w:r>
+        <w:rPr>
+          <w:rtl w:val="0"/>
+        </w:rPr>
+      </w:r>
+    </w:p>
+    <w:p>
+      <w:pPr>
+        <w:rPr/>
+      </w:pPr>
+      <w:r>
+        <w:rPr>
+          <w:rtl w:val="0"/>
+        </w:rPr>
+      </w:r>
+    </w:p>
+    <w:p>
+      <w:pPr>
+        <w:rPr/>
+      </w:pPr>
+      <w:r>
+        <w:rPr>
+          <w:rtl w:val="0"/>
+        </w:rPr>
+      </w:r>
+    </w:p>
+    <w:p>
+      <w:pPr>
+        <w:rPr/>
+      </w:pPr>
+      <w:r>
+        <w:rPr>
+          <w:rtl w:val="0"/>
+        </w:rPr>
+      </w:r>
+    </w:p>
+    <w:p>
+      <w:pPr>
+        <w:rPr/>
+      </w:pPr>
+      <w:r>
+        <w:rPr>
+          <w:rtl w:val="0"/>
+        </w:rPr>
+      </w:r>
+    </w:p>
+    <w:p>
+      <w:pPr>
+        <w:rPr/>
+      </w:pPr>
+      <w:r>
+        <w:rPr>
+          <w:rtl w:val="0"/>
+        </w:rPr>
+      </w:r>
+    </w:p>
+    <w:p>
+      <w:pPr>
+        <w:rPr/>
+      </w:pPr>
+      <w:r>
+        <w:rPr>
+          <w:rtl w:val="0"/>
+        </w:rPr>
+      </w:r>
+    </w:p>
+    <w:p>
+      <w:pPr>
+        <w:rPr/>
+      </w:pPr>
+      <w:r>
+        <w:rPr>
+          <w:rtl w:val="0"/>
+        </w:rPr>
+      </w:r>
+    </w:p>
+    <w:p>
+      <w:pPr>
+        <w:rPr/>
+      </w:pPr>
+      <w:r>
+        <w:rPr>
+          <w:rtl w:val="0"/>
+        </w:rPr>
+      </w:r>
+    </w:p>
+    <w:p>
+      <w:pPr>
+        <w:rPr/>
+      </w:pPr>
+      <w:r>
+        <w:rPr>
+          <w:rtl w:val="0"/>
+        </w:rPr>
+      </w:r>
+    </w:p>
+    <w:p>
+      <w:pPr>
+        <w:rPr/>
+      </w:pPr>
+      <w:r>
+        <w:rPr>
+          <w:rtl w:val="0"/>
+        </w:rPr>
+      </w:r>
+    </w:p>
+    <w:p>
+      <w:pPr>
+        <w:rPr>
+          <w:b w:val="1"/>
+        </w:rPr>
+      </w:pPr>
+      <w:r>
+        <w:rPr>
+          <w:b w:val="1"/>
+          <w:rtl w:val="0"/>
+        </w:rPr>
+        <w:t xml:space="preserve">OOP(Object Oriented Programming)</w:t>
+      </w:r>
+    </w:p>
+    <w:p>
+      <w:pPr>
+        <w:rPr>
+          <w:b w:val="1"/>
+        </w:rPr>
+      </w:pPr>
+      <w:r>
+        <w:rPr>
+          <w:b w:val="1"/>
+          <w:rtl w:val="0"/>
+        </w:rPr>
+        <w:t xml:space="preserve">Class</w:t>
+      </w:r>
+    </w:p>
+    <w:p>
+      <w:pPr>
+        <w:rPr/>
+      </w:pPr>
+      <w:r>
+        <w:rPr>
+          <w:rtl w:val="0"/>
+        </w:rPr>
+        <w:t xml:space="preserve">OOP’ni dəstəkləyən programlaşdırma dillərində hər hanısa bir object yaratmaq üçün ilk öncə onun strukturunu və davranışı təyin etmək lazımdır, yəni onu modelləşdirmək lazımdır. Struktur və davranış dedikdə, daxilində hər hansısa dəyər(lər) saxlayacaqsa field &amp; property, hər hansısa həyata keçirəcəyi əməliyyat(lar) varsa method, array’lərdə tanış olduğumuz index məntiqi ilə çağrılma olacaqsa indexer başa düşülür. Bunun üçün də Class məntiqindən istifadə edilir. C#’da Class, object’ləri modelləşdirmək üçün istifadə edilən plan(blueprint) və ya şablondur(template). Əlavə olaraq Class’lar ramda yer tutmur. Class OOP’də əsas konseptdir. Hər bir class arxa tərəfdə dilin ən başında duran Object class’dan miras alır. Object’lər, object model olan Class’lardan törəyir, ramda bu object’lər yer tutur. Yaddaşdan asılı olaraq istənilən sayda object yaratmaq olar(instance almaq olar). Class’ın strukturu və davranışı ondan instance alınan bütün object’lərə şamil olunur, lakin hər birinin field &amp; property’ləri fərqli dəyərlər saxlayır.</w:t>
+      </w:r>
+    </w:p>
+    <w:p>
+      <w:pPr>
+        <w:rPr/>
+      </w:pPr>
+      <w:r>
+        <w:rPr>
+          <w:rtl w:val="0"/>
+        </w:rPr>
+      </w:r>
+    </w:p>
+    <w:p>
+      <w:pPr>
+        <w:rPr>
+          <w:b w:val="1"/>
+        </w:rPr>
+      </w:pPr>
+      <w:r>
+        <w:rPr>
+          <w:b w:val="1"/>
+          <w:rtl w:val="0"/>
+        </w:rPr>
+        <w:t xml:space="preserve">Class’ların yaranması</w:t>
+      </w:r>
+    </w:p>
+    <w:p>
+      <w:pPr>
+        <w:rPr/>
+      </w:pPr>
+      <w:r>
+        <w:rPr>
+          <w:rtl w:val="0"/>
+        </w:rPr>
+        <w:t xml:space="preserve">Ən sadə şəkildə Class yaratmaq üçün program daxilində class keyword’ü və daha sonra Class üçün təyin olunan ad yazılır. Artıq bu class’ın yaranması ilə program üçün yeni bir type təyin olunmuş olur. Class’ları 3 şəkildə yaratmaq olar: Namespace daxilində, namespace xaricində və başqa bir class’ın daxilində(nested class). Hər biri üçün bilməli olduğumuz vacib ortaq xüsusiyyətlərindən biri eyni adda başqa bir class’ın yaradıla bilməməsidir. Class yaranan zaman daxilində static olaraq təyin etmədiyimiz member’lər(field, property, constructor, method) hər biri heap yaddaşda saxlanılacaq. Class’dan törəyən object’lər özlərinə type olaraq Class’ın adını götürəcək və new keyword’ü ilə constructor’u işə salınaraq törəyəcək.</w:t>
+      </w:r>
+    </w:p>
+    <w:p>
+      <w:pPr>
+        <w:rPr/>
+      </w:pPr>
+      <w:r>
+        <w:rPr>
+          <w:rtl w:val="0"/>
+        </w:rPr>
+      </w:r>
+    </w:p>
+    <w:p>
+      <w:pPr>
+        <w:rPr>
+          <w:b w:val="1"/>
+        </w:rPr>
+      </w:pPr>
+      <w:r>
+        <w:rPr>
+          <w:b w:val="1"/>
+          <w:rtl w:val="0"/>
+        </w:rPr>
+        <w:t xml:space="preserve">Anonym Object</w:t>
+      </w:r>
+    </w:p>
+    <w:p>
+      <w:pPr>
+        <w:rPr/>
+      </w:pPr>
+      <w:r>
+        <w:rPr>
+          <w:rtl w:val="0"/>
+        </w:rPr>
+        <w:t xml:space="preserve">Anonym Object dedikdə var keyword’ü ilə yaranmış və heç bir type’a aid olmayan object’lər başa düşülür. Anonym Object’in istifadə edilməsinin səbəbi bəzi situasiyalarda sırf bir istifadəlik object yaratma ehtiyyacı yaranmasıdır. Bunun üçün də class yaratmağa ehtiyyacımız olmadan Anonym Object yaradıb lazım olan yerdə istifadə edəcəyik.</w:t>
+      </w:r>
+    </w:p>
+    <w:p>
+      <w:pPr>
+        <w:rPr/>
+      </w:pPr>
+      <w:r>
+        <w:rPr>
+          <w:rtl w:val="0"/>
+        </w:rPr>
+        <w:t xml:space="preserve">var anonymObject = new</w:t>
+      </w:r>
+    </w:p>
+    <w:p>
+      <w:pPr>
+        <w:rPr/>
+      </w:pPr>
+      <w:r>
+        <w:rPr>
+          <w:rtl w:val="0"/>
+        </w:rPr>
+        <w:t xml:space="preserve">{</w:t>
+      </w:r>
+    </w:p>
+    <w:p>
+      <w:pPr>
+        <w:ind w:firstLine="720"/>
+        <w:rPr/>
+      </w:pPr>
+      <w:r>
+        <w:rPr>
+          <w:rtl w:val="0"/>
+        </w:rPr>
+        <w:t xml:space="preserve">Prop1 = value,</w:t>
+      </w:r>
+    </w:p>
+    <w:p>
+      <w:pPr>
+        <w:ind w:firstLine="720"/>
+        <w:rPr/>
+      </w:pPr>
+      <w:r>
+        <w:rPr>
+          <w:rtl w:val="0"/>
+        </w:rPr>
+        <w:t xml:space="preserve">…</w:t>
+      </w:r>
+    </w:p>
+    <w:p>
+      <w:pPr>
+        <w:ind w:firstLine="720"/>
+        <w:rPr/>
+      </w:pPr>
+      <w:r>
+        <w:rPr>
+          <w:rtl w:val="0"/>
+        </w:rPr>
+        <w:t xml:space="preserve">PropN = value</w:t>
+      </w:r>
+    </w:p>
+    <w:p>
+      <w:pPr>
+        <w:rPr/>
+      </w:pPr>
+      <w:r>
+        <w:rPr>
+          <w:rtl w:val="0"/>
+        </w:rPr>
+        <w:t xml:space="preserve">}</w:t>
+      </w:r>
+    </w:p>
+    <w:p>
+      <w:pPr>
+        <w:rPr/>
+      </w:pPr>
+      <w:r>
+        <w:rPr>
+          <w:rtl w:val="0"/>
+        </w:rPr>
+      </w:r>
+    </w:p>
+    <w:p>
+      <w:pPr>
+        <w:rPr/>
+      </w:pPr>
+      <w:r>
+        <w:rPr>
+          <w:rtl w:val="0"/>
+        </w:rPr>
+      </w:r>
+    </w:p>
+    <w:p>
+      <w:pPr>
+        <w:rPr/>
+      </w:pPr>
+      <w:r>
+        <w:rPr>
+          <w:rtl w:val="0"/>
+        </w:rPr>
+      </w:r>
+    </w:p>
+    <w:p>
+      <w:pPr>
+        <w:rPr/>
+      </w:pPr>
+      <w:r>
+        <w:rPr>
+          <w:rtl w:val="0"/>
+        </w:rPr>
+      </w:r>
+    </w:p>
+    <w:p>
+      <w:pPr>
+        <w:rPr/>
+      </w:pPr>
+      <w:r>
+        <w:rPr>
+          <w:rtl w:val="0"/>
+        </w:rPr>
+      </w:r>
+    </w:p>
+    <w:p>
+      <w:pPr>
+        <w:rPr>
+          <w:b w:val="1"/>
+        </w:rPr>
+      </w:pPr>
+      <w:r>
+        <w:rPr>
+          <w:b w:val="1"/>
+          <w:rtl w:val="0"/>
+        </w:rPr>
+        <w:t xml:space="preserve">Class Members</w:t>
+      </w:r>
+    </w:p>
+    <w:p>
+      <w:pPr>
+        <w:rPr>
+          <w:b w:val="1"/>
+        </w:rPr>
+      </w:pPr>
+      <w:r>
+        <w:rPr>
+          <w:b w:val="1"/>
+          <w:rtl w:val="0"/>
+        </w:rPr>
+        <w:t xml:space="preserve">Field  </w:t>
+      </w:r>
+    </w:p>
+    <w:p>
+      <w:pPr>
+        <w:rPr/>
+      </w:pPr>
+      <w:r>
+        <w:rPr>
+          <w:rtl w:val="0"/>
+        </w:rPr>
+        <w:t xml:space="preserve">Field Class’dan törəyən object(lər)’in daxilində dəyər saxlamaq üçün istifadə olunan, Class’ın scope’ları daxilində təyin olunan variable’ların adıdır. Field’lar təyin olunan zaman heç bir dəyər set olunmazsa öz type’na uyğun olaraq default value set olunar. Bu yalnız Field’lara xas xüsusiyyətdir, method daxilində təyin olunan dəyişənlərdə default value set olunmur.</w:t>
+      </w:r>
+    </w:p>
+    <w:p>
+      <w:pPr>
+        <w:rPr/>
+      </w:pPr>
+      <w:r>
+        <w:rPr>
+          <w:rtl w:val="0"/>
+        </w:rPr>
+      </w:r>
+    </w:p>
+    <w:p>
+      <w:pPr>
+        <w:rPr/>
+      </w:pPr>
+      <w:r>
+        <w:rPr>
+          <w:b w:val="1"/>
+          <w:rtl w:val="0"/>
+        </w:rPr>
+        <w:t xml:space="preserve">Property</w:t>
+      </w:r>
+      <w:r>
+        <w:rPr>
+          <w:rtl w:val="0"/>
+        </w:rPr>
+      </w:r>
+    </w:p>
+    <w:p>
+      <w:pPr>
+        <w:rPr/>
+      </w:pPr>
+      <w:r>
+        <w:rPr>
+          <w:rtl w:val="0"/>
+        </w:rPr>
+        <w:t xml:space="preserve">Property’lər isə get və set method’u olan Field’lardır. Property’lərin adları təmsil etdikləri Field’ın adının baş hərfi böyük olan şəkildə yazılır, və təmsil etdikləri Field’ın type’nı alır. Yazılışdaki fərqləri Property’in adından sonra scope daxilində get və set yazılır, gedişata uyğun olaraq get və set üçün də ayrıca scope açılıb hər biri müəyyən əməliyyat yerinə yetirilə bilər.  Property’lər compile olan zaman onlar üçün ayrıca get və set method’lar yaranır.</w:t>
+      </w:r>
+    </w:p>
+    <w:p>
+      <w:pPr>
+        <w:rPr/>
+      </w:pPr>
+      <w:r>
+        <w:rPr>
+          <w:rtl w:val="0"/>
+        </w:rPr>
+        <w:t xml:space="preserve">Class’ın hər hansısa Field’ın access modifier’ı private olub onun üçün bir Property yaradılarsa və get olunan zaman geriyə private olan Field’ın dəyərini qaytarıb, set olunan zaman gələn dəyəri value keyword’ü ilə tutub field’a mənimsədərsə bu Property Full Property adlanır.</w:t>
+      </w:r>
+    </w:p>
+    <w:p>
+      <w:pPr>
+        <w:rPr/>
+      </w:pPr>
+      <w:r>
+        <w:rPr>
+          <w:rtl w:val="0"/>
+        </w:rPr>
+        <w:t xml:space="preserve">Full property’lərə misal göstərsək</w:t>
+      </w:r>
+    </w:p>
+    <w:p>
+      <w:pPr>
+        <w:rPr/>
+      </w:pPr>
+      <w:r>
+        <w:rPr>
+          <w:rtl w:val="0"/>
+        </w:rPr>
+        <w:t xml:space="preserve">private int _num - Field</w:t>
+      </w:r>
+    </w:p>
+    <w:p>
+      <w:pPr>
+        <w:rPr/>
+      </w:pPr>
+      <w:r>
+        <w:rPr>
+          <w:rtl w:val="0"/>
+        </w:rPr>
+        <w:t xml:space="preserve">public int Num {get{return _num;} set{_num = value;}} - Property</w:t>
+      </w:r>
+    </w:p>
+    <w:p>
+      <w:pPr>
+        <w:rPr/>
+      </w:pPr>
+      <w:r>
+        <w:rPr>
+          <w:rtl w:val="0"/>
+        </w:rPr>
+      </w:r>
+    </w:p>
+    <w:p>
+      <w:pPr>
+        <w:rPr/>
+      </w:pPr>
+      <w:r>
+        <w:rPr>
+          <w:rtl w:val="0"/>
+        </w:rPr>
+      </w:r>
+    </w:p>
+    <w:p>
+      <w:pPr>
+        <w:rPr/>
+      </w:pPr>
+      <w:r>
+        <w:rPr>
+          <w:rtl w:val="0"/>
+        </w:rPr>
+      </w:r>
+    </w:p>
+    <w:p>
+      <w:pPr>
+        <w:rPr/>
+      </w:pPr>
+      <w:r>
+        <w:rPr>
+          <w:rtl w:val="0"/>
+        </w:rPr>
+      </w:r>
+    </w:p>
+    <w:p>
+      <w:pPr>
+        <w:rPr/>
+      </w:pPr>
+      <w:r>
+        <w:rPr>
+          <w:rtl w:val="0"/>
+        </w:rPr>
+      </w:r>
+    </w:p>
+    <w:p>
+      <w:pPr>
+        <w:rPr/>
+      </w:pPr>
+      <w:r>
+        <w:rPr>
+          <w:rtl w:val="0"/>
+        </w:rPr>
+      </w:r>
+    </w:p>
+    <w:p>
+      <w:pPr>
+        <w:rPr/>
+      </w:pPr>
+      <w:r>
+        <w:rPr>
+          <w:rtl w:val="0"/>
+        </w:rPr>
+      </w:r>
+    </w:p>
+    <w:p>
+      <w:pPr>
+        <w:rPr/>
+      </w:pPr>
+      <w:r>
+        <w:rPr>
+          <w:rtl w:val="0"/>
+        </w:rPr>
+      </w:r>
+    </w:p>
+    <w:p>
+      <w:pPr>
+        <w:rPr/>
+      </w:pPr>
+      <w:r>
+        <w:rPr>
+          <w:rtl w:val="0"/>
+        </w:rPr>
+      </w:r>
+    </w:p>
+    <w:p>
+      <w:pPr>
+        <w:rPr/>
+      </w:pPr>
+      <w:r>
+        <w:rPr>
+          <w:rtl w:val="0"/>
+        </w:rPr>
+      </w:r>
+    </w:p>
+    <w:p>
+      <w:pPr>
+        <w:rPr/>
+      </w:pPr>
+      <w:r>
+        <w:rPr>
+          <w:rtl w:val="0"/>
+        </w:rPr>
+      </w:r>
+    </w:p>
+    <w:p>
+      <w:pPr>
+        <w:rPr/>
+      </w:pPr>
+      <w:r>
+        <w:rPr>
+          <w:rtl w:val="0"/>
+        </w:rPr>
+      </w:r>
+    </w:p>
+    <w:p>
+      <w:pPr>
+        <w:rPr/>
+      </w:pPr>
+      <w:r>
+        <w:rPr>
+          <w:rtl w:val="0"/>
+        </w:rPr>
+      </w:r>
+    </w:p>
+    <w:p>
+      <w:pPr>
+        <w:rPr/>
+      </w:pPr>
+      <w:r>
+        <w:rPr>
+          <w:rtl w:val="0"/>
+        </w:rPr>
+      </w:r>
+    </w:p>
+    <w:p>
+      <w:pPr>
+        <w:rPr/>
+      </w:pPr>
+      <w:r>
+        <w:rPr>
+          <w:rtl w:val="0"/>
+        </w:rPr>
+      </w:r>
+    </w:p>
+    <w:p>
+      <w:pPr>
+        <w:rPr/>
+      </w:pPr>
+      <w:r>
+        <w:rPr>
+          <w:rtl w:val="0"/>
+        </w:rPr>
+      </w:r>
+    </w:p>
+    <w:p>
+      <w:pPr>
+        <w:rPr>
+          <w:b w:val="1"/>
+        </w:rPr>
+      </w:pPr>
+      <w:r>
+        <w:rPr>
+          <w:b w:val="1"/>
+          <w:rtl w:val="0"/>
+        </w:rPr>
+        <w:t xml:space="preserve">Readonly</w:t>
+      </w:r>
+    </w:p>
+    <w:p>
+      <w:pPr>
+        <w:rPr/>
+      </w:pPr>
+      <w:r>
+        <w:rPr>
+          <w:rtl w:val="0"/>
+        </w:rPr>
+        <w:t xml:space="preserve">Readonly dedikdə hər hansa bir field’a və ya property’ə dəyər assign olunmasın(set olunmasın), yalnızca dəyəri oxunsun(get olunsun) yanaşması ilə istifadə olunan bir anlayış başa düşülür. Readonly anlayışı field &amp; property’lərə tətbiq edilir. Readonly tətbiq edilən field &amp; property’ə yalnız təyin olunduğu yerdə və Constructor daxilində dəyər mənimsədilə bilər(başqa bir yerdə dəyər assign edilən zaman compile time olan readonly errorla qarşılaşırıq), istənilən yerdə dəyəri oxuna bilər. Readonly field &amp; property təyin olduğu yerdə dəyər assign olunmasa da olar.</w:t>
+      </w:r>
+    </w:p>
+    <w:p>
+      <w:pPr>
+        <w:rPr/>
+      </w:pPr>
+      <w:r>
+        <w:rPr>
+          <w:rtl w:val="0"/>
+        </w:rPr>
+        <w:t xml:space="preserve">Hər hansısa bir field’ın Readonly olması üçün biz field təyin olunan zaman “readonly” keyword’dən istifadə etməliyik. Hər hansısa bir property’in Readonly olması üçün isə təyin olunan zaman sadəcə get method’u yazılır, set method’u təyin edilmir.</w:t>
+      </w:r>
+    </w:p>
+    <w:p>
+      <w:pPr>
+        <w:rPr/>
+      </w:pPr>
+      <w:r>
+        <w:rPr>
+          <w:rtl w:val="0"/>
+        </w:rPr>
+      </w:r>
+    </w:p>
+    <w:p>
+      <w:pPr>
+        <w:rPr>
+          <w:b w:val="1"/>
+        </w:rPr>
+      </w:pPr>
+      <w:r>
+        <w:rPr>
+          <w:b w:val="1"/>
+          <w:rtl w:val="0"/>
+        </w:rPr>
+        <w:t xml:space="preserve">Constant</w:t>
+      </w:r>
+    </w:p>
+    <w:p>
+      <w:pPr>
+        <w:rPr/>
+      </w:pPr>
+      <w:r>
+        <w:rPr>
+          <w:rtl w:val="0"/>
+        </w:rPr>
+        <w:t xml:space="preserve">Constant dedikdə hər hansısa bir field’ın constant bir dəyərə sahib olması və heç bir situasiyada dəyişilə bilməməsi başa düşülür. Readonly’dən fərqli olaraq yalnız field’lara şamil olunur, və mütləq təyin olunduğu yerdə dəyər assign olunmalıdır. Əks təqdirdə compile time error verir. </w:t>
+      </w:r>
+    </w:p>
+    <w:p>
+      <w:pPr>
+        <w:rPr/>
+      </w:pPr>
+      <w:r>
+        <w:rPr>
+          <w:rtl w:val="0"/>
+        </w:rPr>
+      </w:r>
+    </w:p>
+    <w:p>
+      <w:pPr>
+        <w:rPr>
+          <w:b w:val="1"/>
+        </w:rPr>
+      </w:pPr>
+      <w:r>
+        <w:rPr>
+          <w:b w:val="1"/>
+          <w:rtl w:val="0"/>
+        </w:rPr>
+        <w:t xml:space="preserve">Writeonly Property</w:t>
+      </w:r>
+    </w:p>
+    <w:p>
+      <w:pPr>
+        <w:rPr/>
+      </w:pPr>
+      <w:r>
+        <w:rPr>
+          <w:rtl w:val="0"/>
+        </w:rPr>
+        <w:t xml:space="preserve">Writeonly property Readonly property’dən fərqli olaraq sıxlıqla rast gəlmədiyimiz hallarda istifadə edilir. Bu property’lərə yalnız dəyər set oluna bilir, oxumaq mümkün olmur. Əsasən bu property’lər dəyərləri hər hansısa method daxilində oxunmaq və ya işlənmək üçün lazım olduqda təyin olunur.</w:t>
+      </w:r>
+    </w:p>
+    <w:p>
+      <w:pPr>
+        <w:rPr/>
+      </w:pPr>
+      <w:r>
+        <w:rPr>
+          <w:rtl w:val="0"/>
+        </w:rPr>
+      </w:r>
+    </w:p>
+    <w:p>
+      <w:pPr>
+        <w:rPr>
+          <w:b w:val="1"/>
+        </w:rPr>
+      </w:pPr>
+      <w:r>
+        <w:rPr>
+          <w:b w:val="1"/>
+          <w:rtl w:val="0"/>
+        </w:rPr>
+        <w:t xml:space="preserve">Inheritence</w:t>
+      </w:r>
+    </w:p>
+    <w:p>
+      <w:pPr>
+        <w:rPr/>
+      </w:pPr>
+      <w:r>
+        <w:rPr>
+          <w:rtl w:val="0"/>
+        </w:rPr>
+        <w:t xml:space="preserve">Inheritence miras alma deməkdir. Müəyyən bir class eyni zamanda yalnız bir class’dan miras ala bilər, istənilən sayda class’a miras verə bilər. “Miras alma” prosesi zamanı derived class təyin olunduğu yerdə derivedClassName:baseClassName yazaraq miras ala bilərik. Access Modifier’dan asılı olaraq, base class’dan miras alınan hər bir field &amp; property, method və constructor və bir sözlə desək Class Member’ləri derived class tərəfindən istifadə edilə bilər. Əgər miras alınan base class’ın boş constructoru yoxdursa derived class daxilində boş constructor və ya onun overload halları yazılmalı, və bu constructor(lar) base class’ın constructor’nu çağırmalıdır.</w:t>
+      </w:r>
+    </w:p>
+    <w:p>
+      <w:pPr>
+        <w:rPr/>
+      </w:pPr>
+      <w:r>
+        <w:rPr>
+          <w:rtl w:val="0"/>
+        </w:rPr>
+      </w:r>
+    </w:p>
+    <w:p>
+      <w:pPr>
+        <w:rPr>
+          <w:b w:val="1"/>
+        </w:rPr>
+      </w:pPr>
+      <w:r>
+        <w:rPr>
+          <w:b w:val="1"/>
+          <w:rtl w:val="0"/>
+        </w:rPr>
+        <w:t xml:space="preserve">Sealed</w:t>
+      </w:r>
+    </w:p>
+    <w:p>
+      <w:pPr>
+        <w:rPr/>
+      </w:pPr>
+      <w:r>
+        <w:rPr>
+          <w:rtl w:val="0"/>
+        </w:rPr>
+        <w:t xml:space="preserve">Təyin etdiyimiz Class’dan miras alınmasını istəmiriksə bunun qarşısını almaq üçün Class yaranan zaman Sealed keyword’dən istifadə edilir və bununla da class’dan miras alına bilmir. Təyin etdiyimiz method’un override olunmamasını istəyiriksə Sealed keyword’dən istifadə edilir və bununla da method override oluna bilmir. </w:t>
+      </w:r>
+    </w:p>
+    <w:p>
+      <w:pPr>
+        <w:rPr/>
+      </w:pPr>
+      <w:r>
+        <w:rPr>
+          <w:rtl w:val="0"/>
+        </w:rPr>
+      </w:r>
+    </w:p>
+    <w:p>
+      <w:pPr>
+        <w:rPr/>
+      </w:pPr>
+      <w:r>
+        <w:rPr>
+          <w:rtl w:val="0"/>
+        </w:rPr>
+      </w:r>
+    </w:p>
+    <w:p>
+      <w:pPr>
+        <w:rPr/>
+      </w:pPr>
+      <w:r>
+        <w:rPr>
+          <w:rtl w:val="0"/>
+        </w:rPr>
+      </w:r>
+    </w:p>
+    <w:p>
+      <w:pPr>
+        <w:rPr/>
+      </w:pPr>
+      <w:r>
+        <w:rPr>
+          <w:rtl w:val="0"/>
+        </w:rPr>
+      </w:r>
+    </w:p>
+    <w:p>
+      <w:pPr>
+        <w:rPr>
+          <w:b w:val="1"/>
+        </w:rPr>
+      </w:pPr>
+      <w:r>
+        <w:rPr>
+          <w:b w:val="1"/>
+          <w:rtl w:val="0"/>
+        </w:rPr>
+        <w:t xml:space="preserve">Override</w:t>
+      </w:r>
+    </w:p>
+    <w:p>
+      <w:pPr>
+        <w:rPr/>
+      </w:pPr>
+      <w:r>
+        <w:rPr>
+          <w:rtl w:val="0"/>
+        </w:rPr>
+        <w:t xml:space="preserve">Derived class daxilində Base class’ın hər hansısa bir method’nun body’ni ona uyğun şəkildə dəyişmək override əməliyyatı adlanır. Burada diqqət yetirməli olduğumuz müəyyən məqam mövcuddur. Override zamanı Method Signature qorunmalıdır. Bir method 3 situasiyada override oluna bilər,override keyword’ü işlənə bilər. Virtual keyword’ü ilə təyin olunmuşdursa, özü override olunmuş bir method’dursa və abstract method’dursa. Bu 3 situasiyadan 1’i olmadıqda Override prosesi həyata keçmir.</w:t>
+      </w:r>
+    </w:p>
+    <w:p>
+      <w:pPr>
+        <w:rPr/>
+      </w:pPr>
+      <w:r>
+        <w:rPr>
+          <w:rtl w:val="0"/>
+        </w:rPr>
+      </w:r>
+    </w:p>
+    <w:p>
+      <w:pPr>
+        <w:rPr>
+          <w:b w:val="1"/>
+        </w:rPr>
+      </w:pPr>
+      <w:r>
+        <w:rPr>
+          <w:b w:val="1"/>
+          <w:rtl w:val="0"/>
+        </w:rPr>
+        <w:t xml:space="preserve">Encapsulation</w:t>
+      </w:r>
+    </w:p>
+    <w:p>
+      <w:pPr>
+        <w:rPr/>
+      </w:pPr>
+      <w:r>
+        <w:rPr>
+          <w:rtl w:val="0"/>
+        </w:rPr>
+        <w:t xml:space="preserve">Class daxilində təyin olunan field’lar kənardan bir başa əl çatan olmamalı, və hər bir dəyər set oluna bilməməlidir. Çünki proqramın gedişatında komandanın digər üzvləri və ya uzun bir müddət sonra özümüzdə bilmədən field’a set olunmamalı hər hansısa bir dəyəri set edə bilərik. Bunun qarşısını almaq üçün də field’ların access modifier’ları private olaraq təyin olunmalı, həmin field’lar üçün də property’lər təyin edilməlidir. Beləliklə property’in get və set methodları vasitəsi ilə field’a hansı dəyərin set olunub-oluna bilməyəcəyini gedişata uyğun şəkildə kontrol edə bilərik. Və bu anlayış OOP’in prinsiplərindən biri olan Encapsulation yəni kapsullama adlanır. Qısaca Encapsulation object’in datalarına(field’larına) kənardan kontrollu şəkildə dəyər set olunması və kontrollu şəkildə dataların oxunmasını həyata keçirilməsidir.</w:t>
+      </w:r>
+    </w:p>
+    <w:p>
+      <w:pPr>
+        <w:rPr/>
+      </w:pPr>
+      <w:r>
+        <w:rPr>
+          <w:rtl w:val="0"/>
+        </w:rPr>
+      </w:r>
+    </w:p>
+    <w:p>
+      <w:pPr>
+        <w:rPr>
+          <w:b w:val="1"/>
+        </w:rPr>
+      </w:pPr>
+      <w:r>
+        <w:rPr>
+          <w:b w:val="1"/>
+          <w:rtl w:val="0"/>
+        </w:rPr>
+        <w:t xml:space="preserve">Constructor</w:t>
+      </w:r>
+    </w:p>
+    <w:p>
+      <w:pPr>
+        <w:rPr/>
+      </w:pPr>
+      <w:r>
+        <w:rPr>
+          <w:rtl w:val="0"/>
+        </w:rPr>
+        <w:t xml:space="preserve">Constructor return type’ı olmayan, yalnız object instance alınan zaman işə düşən method’dur.</w:t>
+      </w:r>
+    </w:p>
+    <w:p>
+      <w:pPr>
+        <w:rPr/>
+      </w:pPr>
+      <w:r>
+        <w:rPr>
+          <w:rtl w:val="0"/>
+        </w:rPr>
+      </w:r>
+    </w:p>
+    <w:p>
+      <w:pPr>
         <w:rPr>
           <w:b w:val="1"/>
         </w:rPr>
@@ -5259,36 +6245,6 @@
           <w:rtl w:val="0"/>
         </w:rPr>
         <w:t xml:space="preserve">indexer’i yazmağımız kifayət edir. Bununla biz bildirmiş oluruq ki həmin class’ın referece’ı qarşısında [index] yazsaq, uyğun olaraq class daxilindəki collection’ın əgər varsa həmin indexdəki dəyərini almış olarıq.</w:t>
-      </w:r>
-    </w:p>
-    <w:p>
-      <w:pPr>
-        <w:rPr/>
-      </w:pPr>
-      <w:r>
-        <w:rPr>
-          <w:rtl w:val="0"/>
-        </w:rPr>
-      </w:r>
-    </w:p>
-    <w:p>
-      <w:pPr>
-        <w:rPr/>
-      </w:pPr>
-      <w:r>
-        <w:rPr>
-          <w:rtl w:val="0"/>
-        </w:rPr>
-      </w:r>
-    </w:p>
-    <w:p>
-      <w:pPr>
-        <w:rPr/>
-      </w:pPr>
-      <w:r>
-        <w:rPr>
-          <w:rtl w:val="0"/>
-        </w:rPr>
       </w:r>
     </w:p>
     <w:sectPr>

</xml_diff>

<commit_message>
CSharp Documentation has been updated
</commit_message>
<xml_diff>
--- a/C#Documentation.docx
+++ b/C#Documentation.docx
@@ -1,6 +1,6 @@
 
 <file path=word/document.xml><?xml version="1.0" encoding="utf-8"?>
-<w:document xmlns:mc="http://schemas.openxmlformats.org/markup-compatibility/2006" xmlns:o="urn:schemas-microsoft-com:office:office" xmlns:r="http://schemas.openxmlformats.org/officeDocument/2006/relationships" xmlns:m="http://schemas.openxmlformats.org/officeDocument/2006/math" xmlns:v="urn:schemas-microsoft-com:vml" xmlns:wp="http://schemas.openxmlformats.org/drawingml/2006/wordprocessingDrawing" xmlns:w10="urn:schemas-microsoft-com:office:word" xmlns:w="http://schemas.openxmlformats.org/wordprocessingml/2006/main" xmlns:wne="http://schemas.microsoft.com/office/word/2006/wordml" xmlns:sl="http://schemas.openxmlformats.org/schemaLibrary/2006/main" xmlns:a="http://schemas.openxmlformats.org/drawingml/2006/main" xmlns:pic="http://schemas.openxmlformats.org/drawingml/2006/picture" xmlns:c="http://schemas.openxmlformats.org/drawingml/2006/chart" xmlns:lc="http://schemas.openxmlformats.org/drawingml/2006/lockedCanvas" xmlns:dgm="http://schemas.openxmlformats.org/drawingml/2006/diagram" xmlns:wps="http://schemas.microsoft.com/office/word/2010/wordprocessingShape" xmlns:wpg="http://schemas.microsoft.com/office/word/2010/wordprocessingGroup" xmlns:w14="http://schemas.microsoft.com/office/word/2010/wordml" xmlns:w15="http://schemas.microsoft.com/office/word/2012/wordml">
+<w:document xmlns:mc="http://schemas.openxmlformats.org/markup-compatibility/2006" xmlns:o="urn:schemas-microsoft-com:office:office" xmlns:r="http://schemas.openxmlformats.org/officeDocument/2006/relationships" xmlns:m="http://schemas.openxmlformats.org/officeDocument/2006/math" xmlns:v="urn:schemas-microsoft-com:vml" xmlns:wp="http://schemas.openxmlformats.org/drawingml/2006/wordprocessingDrawing" xmlns:w10="urn:schemas-microsoft-com:office:word" xmlns:w="http://schemas.openxmlformats.org/wordprocessingml/2006/main" xmlns:wne="http://schemas.microsoft.com/office/word/2006/wordml" xmlns:sl="http://schemas.openxmlformats.org/schemaLibrary/2006/main" xmlns:a="http://schemas.openxmlformats.org/drawingml/2006/main" xmlns:pic="http://schemas.openxmlformats.org/drawingml/2006/picture" xmlns:c="http://schemas.openxmlformats.org/drawingml/2006/chart" xmlns:lc="http://schemas.openxmlformats.org/drawingml/2006/lockedCanvas" xmlns:dgm="http://schemas.openxmlformats.org/drawingml/2006/diagram" xmlns:wps="http://schemas.microsoft.com/office/word/2010/wordprocessingShape" xmlns:wpg="http://schemas.microsoft.com/office/word/2010/wordprocessingGroup" xmlns:w14="http://schemas.microsoft.com/office/word/2010/wordml" xmlns:w15="http://schemas.microsoft.com/office/word/2012/wordml" xmlns:w16="http://schemas.microsoft.com/office/word/2018/wordml" xmlns:w16cex="http://schemas.microsoft.com/office/word/2018/wordml/cex" xmlns:w16cid="http://schemas.microsoft.com/office/word/2016/wordml/cid" xmlns:cr="http://schemas.microsoft.com/office/comments/2020/reactions">
   <w:body>
     <w:p>
       <w:pPr>
@@ -62,7 +62,7 @@
         <w:rPr>
           <w:rtl w:val="0"/>
         </w:rPr>
-        <w:t xml:space="preserve">Bir proqramlaşdırma dilində type safety, dilin type error’lardan qaçmağına kömək edən abstract bir konstruksiyadır. Hər proqramlaşdırma dili gizli type safety səviyyəsinə malikdir. Beləliklə proqram compile olunan zaman compiler type’ları təsdiqləmək üçün type safety konstruksiyasını tətbiq edəcək və dəyişənə yanlış type təyin etməyə çalışsaq,compile time xəta verəcək. Type safety yalnız compile zamanı yox, həm də run time işə salınır.</w:t>
+        <w:t xml:space="preserve">Bir proqramlaşdırma dilində type safety, dilin type error’lardan qaçmağına kömək edən abstract bir konstruksiyadır. Hər proqramlaşdırma dili gizli type safety səviyyəsinə malikdir. Beləliklə proqram compile olunan zaman compiler type’ları təsdiqləmək üçün type safety konstruksiyasını tətbiq edəcək və dəyişənə yanlış type təyin etməyə çalışsaq, compile time xəta verəcək. Type safety yalnız compile zamanı yox, həm də run time işə salınır.</w:t>
       </w:r>
     </w:p>
     <w:p>
@@ -8146,7 +8146,7 @@
         <w:rPr>
           <w:rtl w:val="0"/>
         </w:rPr>
-        <w:t xml:space="preserve">String type dəyişənlər Reference məntiqi ilə biraz fərqli işləyir. Çünki bir başa olaraq String pool ilə çalışdığı üçün eyni dəyərə sahib variablelar hər dəfə yeni obyekt-reference yaratmaqdansa bir dəyərə uyğun bir neçə referans yaradır.</w:t>
+        <w:t xml:space="preserve">String type dəyişənlər Reference məntiqi ilə biraz fərqli işləyir. Çünki bir başa olaraq String pool ilə çalışdığı üçün eyni dəyərə sahib variable’lar hər dəfə yeni obyekt-reference yaratmaqdansa bir dəyərə uyğun bir neçə referans yaradır.</w:t>
       </w:r>
     </w:p>
     <w:p>
@@ -8223,17 +8223,17 @@
         <w:rPr>
           <w:rtl w:val="0"/>
         </w:rPr>
-        <w:t xml:space="preserve">Burada digər obyektlərdə olduğu kimi str3 ilə str1 eyni referansa sahibdirlərmiş kimi görünsə də, ReferenceEquals methodu bizə hər bir variableın eyni obyekti referans aldıqları məlum olacaq. Bu isə String poolun işləmə prinsipinə görədir. Javada isə bu tam fərqlidir.</w:t>
-      </w:r>
-    </w:p>
-    <w:p>
-      <w:pPr>
-        <w:rPr/>
-      </w:pPr>
-      <w:r>
-        <w:rPr>
-          <w:rtl w:val="0"/>
-        </w:rPr>
+      </w:r>
+    </w:p>
+    <w:p>
+      <w:pPr>
+        <w:rPr/>
+      </w:pPr>
+      <w:r>
+        <w:rPr>
+          <w:rtl w:val="0"/>
+        </w:rPr>
+        <w:t xml:space="preserve">Burada göründüyü kimi sadəcə str3, str1 referensına bərabərləşdirilmişdir. Lakin bu belə deyil. Dediyimiz kimi String pool ilə çalışdığı üçün alışıq olduğumuz digər reference type’lardan fərqli olaraq, saxladıqları dəyər eyni olduqları müddətcə bütün reference’lar bir obyekti refere edir. 2-ci bir referans yaranan zaman bərabərliyin sağ tərəfi eyni dəyərə bərabərdirsə 2-ci bir obyekt yaranmır, bütün referanslar tək obyekti refere edir.</w:t>
       </w:r>
     </w:p>
     <w:p>
@@ -8598,6 +8598,58 @@
     </w:p>
     <w:p>
       <w:pPr>
+        <w:keepNext w:val="0"/>
+        <w:keepLines w:val="0"/>
+        <w:pageBreakBefore w:val="0"/>
+        <w:widowControl w:val="1"/>
+        <w:pBdr>
+          <w:top w:space="0" w:sz="0" w:val="nil"/>
+          <w:left w:space="0" w:sz="0" w:val="nil"/>
+          <w:bottom w:space="0" w:sz="0" w:val="nil"/>
+          <w:right w:space="0" w:sz="0" w:val="nil"/>
+          <w:between w:space="0" w:sz="0" w:val="nil"/>
+        </w:pBdr>
+        <w:shd w:fill="auto" w:val="clear"/>
+        <w:spacing w:after="160" w:before="0" w:line="259" w:lineRule="auto"/>
+        <w:ind w:left="0" w:right="0" w:firstLine="0"/>
+        <w:jc w:val="left"/>
+        <w:rPr/>
+      </w:pPr>
+      <w:r>
+        <w:rPr>
+          <w:rtl w:val="0"/>
+        </w:rPr>
+        <w:t xml:space="preserve">-json serialize</w:t>
+      </w:r>
+    </w:p>
+    <w:p>
+      <w:pPr>
+        <w:keepNext w:val="0"/>
+        <w:keepLines w:val="0"/>
+        <w:pageBreakBefore w:val="0"/>
+        <w:widowControl w:val="1"/>
+        <w:pBdr>
+          <w:top w:space="0" w:sz="0" w:val="nil"/>
+          <w:left w:space="0" w:sz="0" w:val="nil"/>
+          <w:bottom w:space="0" w:sz="0" w:val="nil"/>
+          <w:right w:space="0" w:sz="0" w:val="nil"/>
+          <w:between w:space="0" w:sz="0" w:val="nil"/>
+        </w:pBdr>
+        <w:shd w:fill="auto" w:val="clear"/>
+        <w:spacing w:after="160" w:before="0" w:line="259" w:lineRule="auto"/>
+        <w:ind w:left="0" w:right="0" w:firstLine="0"/>
+        <w:jc w:val="left"/>
+        <w:rPr/>
+      </w:pPr>
+      <w:r>
+        <w:rPr>
+          <w:rtl w:val="0"/>
+        </w:rPr>
+        <w:t xml:space="preserve">-sync async thread</w:t>
+      </w:r>
+    </w:p>
+    <w:p>
+      <w:pPr>
         <w:rPr/>
       </w:pPr>
       <w:r>
@@ -8627,7 +8679,7 @@
 </file>
 
 <file path=word/header1.xml><?xml version="1.0" encoding="utf-8"?>
-<w:hdr xmlns:mc="http://schemas.openxmlformats.org/markup-compatibility/2006" xmlns:o="urn:schemas-microsoft-com:office:office" xmlns:r="http://schemas.openxmlformats.org/officeDocument/2006/relationships" xmlns:m="http://schemas.openxmlformats.org/officeDocument/2006/math" xmlns:v="urn:schemas-microsoft-com:vml" xmlns:wp="http://schemas.openxmlformats.org/drawingml/2006/wordprocessingDrawing" xmlns:w10="urn:schemas-microsoft-com:office:word" xmlns:w="http://schemas.openxmlformats.org/wordprocessingml/2006/main" xmlns:wne="http://schemas.microsoft.com/office/word/2006/wordml" xmlns:sl="http://schemas.openxmlformats.org/schemaLibrary/2006/main" xmlns:a="http://schemas.openxmlformats.org/drawingml/2006/main" xmlns:pic="http://schemas.openxmlformats.org/drawingml/2006/picture" xmlns:c="http://schemas.openxmlformats.org/drawingml/2006/chart" xmlns:lc="http://schemas.openxmlformats.org/drawingml/2006/lockedCanvas" xmlns:dgm="http://schemas.openxmlformats.org/drawingml/2006/diagram" xmlns:wps="http://schemas.microsoft.com/office/word/2010/wordprocessingShape" xmlns:wpg="http://schemas.microsoft.com/office/word/2010/wordprocessingGroup" xmlns:w14="http://schemas.microsoft.com/office/word/2010/wordml" xmlns:w15="http://schemas.microsoft.com/office/word/2012/wordml">
+<w:hdr xmlns:mc="http://schemas.openxmlformats.org/markup-compatibility/2006" xmlns:o="urn:schemas-microsoft-com:office:office" xmlns:r="http://schemas.openxmlformats.org/officeDocument/2006/relationships" xmlns:m="http://schemas.openxmlformats.org/officeDocument/2006/math" xmlns:v="urn:schemas-microsoft-com:vml" xmlns:wp="http://schemas.openxmlformats.org/drawingml/2006/wordprocessingDrawing" xmlns:w10="urn:schemas-microsoft-com:office:word" xmlns:w="http://schemas.openxmlformats.org/wordprocessingml/2006/main" xmlns:wne="http://schemas.microsoft.com/office/word/2006/wordml" xmlns:sl="http://schemas.openxmlformats.org/schemaLibrary/2006/main" xmlns:a="http://schemas.openxmlformats.org/drawingml/2006/main" xmlns:pic="http://schemas.openxmlformats.org/drawingml/2006/picture" xmlns:c="http://schemas.openxmlformats.org/drawingml/2006/chart" xmlns:lc="http://schemas.openxmlformats.org/drawingml/2006/lockedCanvas" xmlns:dgm="http://schemas.openxmlformats.org/drawingml/2006/diagram" xmlns:wps="http://schemas.microsoft.com/office/word/2010/wordprocessingShape" xmlns:wpg="http://schemas.microsoft.com/office/word/2010/wordprocessingGroup" xmlns:w14="http://schemas.microsoft.com/office/word/2010/wordml" xmlns:w15="http://schemas.microsoft.com/office/word/2012/wordml" xmlns:w16="http://schemas.microsoft.com/office/word/2018/wordml" xmlns:w16cex="http://schemas.microsoft.com/office/word/2018/wordml/cex" xmlns:w16cid="http://schemas.microsoft.com/office/word/2016/wordml/cid" xmlns:cr="http://schemas.microsoft.com/office/comments/2020/reactions">
   <w:p>
     <w:pPr>
       <w:rPr/>
@@ -8642,7 +8694,7 @@
 </file>
 
 <file path=word/numbering.xml><?xml version="1.0" encoding="utf-8"?>
-<w:numbering xmlns:mc="http://schemas.openxmlformats.org/markup-compatibility/2006" xmlns:o="urn:schemas-microsoft-com:office:office" xmlns:r="http://schemas.openxmlformats.org/officeDocument/2006/relationships" xmlns:m="http://schemas.openxmlformats.org/officeDocument/2006/math" xmlns:v="urn:schemas-microsoft-com:vml" xmlns:wp="http://schemas.openxmlformats.org/drawingml/2006/wordprocessingDrawing" xmlns:w10="urn:schemas-microsoft-com:office:word" xmlns:w="http://schemas.openxmlformats.org/wordprocessingml/2006/main" xmlns:wne="http://schemas.microsoft.com/office/word/2006/wordml" xmlns:sl="http://schemas.openxmlformats.org/schemaLibrary/2006/main" xmlns:a="http://schemas.openxmlformats.org/drawingml/2006/main" xmlns:pic="http://schemas.openxmlformats.org/drawingml/2006/picture" xmlns:c="http://schemas.openxmlformats.org/drawingml/2006/chart" xmlns:lc="http://schemas.openxmlformats.org/drawingml/2006/lockedCanvas" xmlns:dgm="http://schemas.openxmlformats.org/drawingml/2006/diagram" xmlns:wps="http://schemas.microsoft.com/office/word/2010/wordprocessingShape" xmlns:wpg="http://schemas.microsoft.com/office/word/2010/wordprocessingGroup" xmlns:w14="http://schemas.microsoft.com/office/word/2010/wordml" xmlns:w15="http://schemas.microsoft.com/office/word/2012/wordml">
+<w:numbering xmlns:mc="http://schemas.openxmlformats.org/markup-compatibility/2006" xmlns:o="urn:schemas-microsoft-com:office:office" xmlns:r="http://schemas.openxmlformats.org/officeDocument/2006/relationships" xmlns:m="http://schemas.openxmlformats.org/officeDocument/2006/math" xmlns:v="urn:schemas-microsoft-com:vml" xmlns:wp="http://schemas.openxmlformats.org/drawingml/2006/wordprocessingDrawing" xmlns:w10="urn:schemas-microsoft-com:office:word" xmlns:w="http://schemas.openxmlformats.org/wordprocessingml/2006/main" xmlns:wne="http://schemas.microsoft.com/office/word/2006/wordml" xmlns:sl="http://schemas.openxmlformats.org/schemaLibrary/2006/main" xmlns:a="http://schemas.openxmlformats.org/drawingml/2006/main" xmlns:pic="http://schemas.openxmlformats.org/drawingml/2006/picture" xmlns:c="http://schemas.openxmlformats.org/drawingml/2006/chart" xmlns:lc="http://schemas.openxmlformats.org/drawingml/2006/lockedCanvas" xmlns:dgm="http://schemas.openxmlformats.org/drawingml/2006/diagram" xmlns:wps="http://schemas.microsoft.com/office/word/2010/wordprocessingShape" xmlns:wpg="http://schemas.microsoft.com/office/word/2010/wordprocessingGroup" xmlns:w14="http://schemas.microsoft.com/office/word/2010/wordml" xmlns:w15="http://schemas.microsoft.com/office/word/2012/wordml" xmlns:w16="http://schemas.microsoft.com/office/word/2018/wordml" xmlns:w16cex="http://schemas.microsoft.com/office/word/2018/wordml/cex" xmlns:w16cid="http://schemas.microsoft.com/office/word/2016/wordml/cid" xmlns:cr="http://schemas.microsoft.com/office/comments/2020/reactions">
   <w:abstractNum w:abstractNumId="1">
     <w:lvl w:ilvl="0">
       <w:start w:val="1"/>
@@ -8760,7 +8812,7 @@
 </file>
 
 <file path=word/styles.xml><?xml version="1.0" encoding="utf-8"?>
-<w:styles xmlns:mc="http://schemas.openxmlformats.org/markup-compatibility/2006" xmlns:o="urn:schemas-microsoft-com:office:office" xmlns:r="http://schemas.openxmlformats.org/officeDocument/2006/relationships" xmlns:m="http://schemas.openxmlformats.org/officeDocument/2006/math" xmlns:v="urn:schemas-microsoft-com:vml" xmlns:wp="http://schemas.openxmlformats.org/drawingml/2006/wordprocessingDrawing" xmlns:w10="urn:schemas-microsoft-com:office:word" xmlns:w="http://schemas.openxmlformats.org/wordprocessingml/2006/main" xmlns:wne="http://schemas.microsoft.com/office/word/2006/wordml" xmlns:sl="http://schemas.openxmlformats.org/schemaLibrary/2006/main" xmlns:a="http://schemas.openxmlformats.org/drawingml/2006/main" xmlns:pic="http://schemas.openxmlformats.org/drawingml/2006/picture" xmlns:c="http://schemas.openxmlformats.org/drawingml/2006/chart" xmlns:lc="http://schemas.openxmlformats.org/drawingml/2006/lockedCanvas" xmlns:dgm="http://schemas.openxmlformats.org/drawingml/2006/diagram" xmlns:wps="http://schemas.microsoft.com/office/word/2010/wordprocessingShape" xmlns:wpg="http://schemas.microsoft.com/office/word/2010/wordprocessingGroup" xmlns:w14="http://schemas.microsoft.com/office/word/2010/wordml" xmlns:w15="http://schemas.microsoft.com/office/word/2012/wordml">
+<w:styles xmlns:mc="http://schemas.openxmlformats.org/markup-compatibility/2006" xmlns:o="urn:schemas-microsoft-com:office:office" xmlns:r="http://schemas.openxmlformats.org/officeDocument/2006/relationships" xmlns:m="http://schemas.openxmlformats.org/officeDocument/2006/math" xmlns:v="urn:schemas-microsoft-com:vml" xmlns:wp="http://schemas.openxmlformats.org/drawingml/2006/wordprocessingDrawing" xmlns:w10="urn:schemas-microsoft-com:office:word" xmlns:w="http://schemas.openxmlformats.org/wordprocessingml/2006/main" xmlns:wne="http://schemas.microsoft.com/office/word/2006/wordml" xmlns:sl="http://schemas.openxmlformats.org/schemaLibrary/2006/main" xmlns:a="http://schemas.openxmlformats.org/drawingml/2006/main" xmlns:pic="http://schemas.openxmlformats.org/drawingml/2006/picture" xmlns:c="http://schemas.openxmlformats.org/drawingml/2006/chart" xmlns:lc="http://schemas.openxmlformats.org/drawingml/2006/lockedCanvas" xmlns:dgm="http://schemas.openxmlformats.org/drawingml/2006/diagram" xmlns:wps="http://schemas.microsoft.com/office/word/2010/wordprocessingShape" xmlns:wpg="http://schemas.microsoft.com/office/word/2010/wordprocessingGroup" xmlns:w14="http://schemas.microsoft.com/office/word/2010/wordml" xmlns:w15="http://schemas.microsoft.com/office/word/2012/wordml" xmlns:w16="http://schemas.microsoft.com/office/word/2018/wordml" xmlns:w16cex="http://schemas.microsoft.com/office/word/2018/wordml/cex" xmlns:w16cid="http://schemas.microsoft.com/office/word/2016/wordml/cid" xmlns:cr="http://schemas.microsoft.com/office/comments/2020/reactions">
   <w:docDefaults>
     <w:rPrDefault>
       <w:rPr>

</xml_diff>